<commit_message>
openQMS: update headers and footers Rationale: simplify design
</commit_message>
<xml_diff>
--- a/0. Quality Manual/DOC/DOC-001 - Terms and Definitions.docx
+++ b/0. Quality Manual/DOC/DOC-001 - Terms and Definitions.docx
@@ -21,10 +21,7 @@
       </w:r>
       <w:proofErr w:type="spellEnd"/>
       <w:r>
-        <w:t xml:space="preserve"> templates</w:t>
-      </w:r>
-      <w:r>
-        <w:t xml:space="preserve">. Organization-specific </w:t>
+        <w:t xml:space="preserve"> templates. Organization-specific </w:t>
       </w:r>
       <w:r>
         <w:t xml:space="preserve">definitions </w:t>
@@ -499,10 +496,7 @@
               </w:rPr>
             </w:pPr>
             <w:r>
-              <w:t>Primary location</w:t>
-            </w:r>
-            <w:r>
-              <w:t xml:space="preserve"> of the organization </w:t>
+              <w:t xml:space="preserve">Primary location of the organization </w:t>
             </w:r>
             <w:r>
               <w:br/>
@@ -1133,20 +1127,13 @@
     <w:pPr>
       <w:ind w:right="360"/>
     </w:pPr>
-    <w:r>
-      <w:rPr>
-        <w:rFonts w:ascii="Wingdings 2" w:hAnsi="Wingdings 2"/>
-      </w:rPr>
-      <w:t>£</w:t>
-    </w:r>
-    <w:r>
-      <w:rPr>
-        <w:rFonts w:ascii="Arial" w:hAnsi="Arial" w:cs="Arial"/>
-      </w:rPr>
+    <w:proofErr w:type="spellStart"/>
+    <w:r>
+      <w:t>openQMS</w:t>
+    </w:r>
+    <w:proofErr w:type="spellEnd"/>
+    <w:r>
       <w:t xml:space="preserve"> </w:t>
-    </w:r>
-    <w:r>
-      <w:t xml:space="preserve">Confidential </w:t>
     </w:r>
     <w:r>
       <w:t xml:space="preserve">- </w:t>
@@ -1234,13 +1221,12 @@
           <w:r>
             <w:rPr>
               <w:noProof/>
-              <w:lang w:val="fr-FR"/>
             </w:rPr>
             <w:drawing>
-              <wp:inline distT="0" distB="0" distL="0" distR="0" wp14:anchorId="4A6A1F84" wp14:editId="1287E81A">
-                <wp:extent cx="1080000" cy="329192"/>
-                <wp:effectExtent l="0" t="0" r="0" b="1270"/>
-                <wp:docPr id="1" name="Picture 1"/>
+              <wp:inline distT="0" distB="0" distL="0" distR="0" wp14:anchorId="01B3043A" wp14:editId="4BB5C79D">
+                <wp:extent cx="1074617" cy="299112"/>
+                <wp:effectExtent l="0" t="0" r="0" b="5715"/>
+                <wp:docPr id="5" name="Picture 5" descr="/Users/ws/ws/_EVOLUNIS/CI/Logo/evolunis_logowp.jpg"/>
                 <wp:cNvGraphicFramePr>
                   <a:graphicFrameLocks xmlns:a="http://schemas.openxmlformats.org/drawingml/2006/main" noChangeAspect="1"/>
                 </wp:cNvGraphicFramePr>
@@ -1248,23 +1234,36 @@
                   <a:graphicData uri="http://schemas.openxmlformats.org/drawingml/2006/picture">
                     <pic:pic xmlns:pic="http://schemas.openxmlformats.org/drawingml/2006/picture">
                       <pic:nvPicPr>
-                        <pic:cNvPr id="1" name=""/>
-                        <pic:cNvPicPr/>
+                        <pic:cNvPr id="0" name="Picture 1" descr="/Users/ws/ws/_EVOLUNIS/CI/Logo/evolunis_logowp.jpg"/>
+                        <pic:cNvPicPr>
+                          <a:picLocks noChangeAspect="1" noChangeArrowheads="1"/>
+                        </pic:cNvPicPr>
                       </pic:nvPicPr>
                       <pic:blipFill>
-                        <a:blip r:embed="rId1"/>
+                        <a:blip r:embed="rId1">
+                          <a:extLst>
+                            <a:ext uri="{28A0092B-C50C-407E-A947-70E740481C1C}">
+                              <a14:useLocalDpi xmlns:a14="http://schemas.microsoft.com/office/drawing/2010/main" val="0"/>
+                            </a:ext>
+                          </a:extLst>
+                        </a:blip>
+                        <a:srcRect/>
                         <a:stretch>
                           <a:fillRect/>
                         </a:stretch>
                       </pic:blipFill>
-                      <pic:spPr>
+                      <pic:spPr bwMode="auto">
                         <a:xfrm>
                           <a:off x="0" y="0"/>
-                          <a:ext cx="1080000" cy="329192"/>
+                          <a:ext cx="1459944" cy="406365"/>
                         </a:xfrm>
                         <a:prstGeom prst="rect">
                           <a:avLst/>
                         </a:prstGeom>
+                        <a:noFill/>
+                        <a:ln>
+                          <a:noFill/>
+                        </a:ln>
                       </pic:spPr>
                     </pic:pic>
                   </a:graphicData>
@@ -1336,7 +1335,7 @@
             <w:t>00</w:t>
           </w:r>
           <w:r>
-            <w:t>3</w:t>
+            <w:t>4</w:t>
           </w:r>
         </w:p>
       </w:tc>

</xml_diff>